<commit_message>
A 2. feladat tesztesetei
</commit_message>
<xml_diff>
--- a/tesztesetek.docx
+++ b/tesztesetek.docx
@@ -3,9 +3,28 @@
 <w:document xmlns:wpc="http://schemas.microsoft.com/office/word/2010/wordprocessingCanvas" xmlns:cx="http://schemas.microsoft.com/office/drawing/2014/chartex" xmlns:cx1="http://schemas.microsoft.com/office/drawing/2015/9/8/chartex" xmlns:mc="http://schemas.openxmlformats.org/markup-compatibility/2006" xmlns:o="urn:schemas-microsoft-com:office:office" xmlns:r="http://schemas.openxmlformats.org/officeDocument/2006/relationships" xmlns:m="http://schemas.openxmlformats.org/officeDocument/2006/math" xmlns:v="urn:schemas-microsoft-com:vml" xmlns:wp14="http://schemas.microsoft.com/office/word/2010/wordprocessingDrawing" xmlns:wp="http://schemas.openxmlformats.org/drawingml/2006/wordprocessingDrawing" xmlns:w10="urn:schemas-microsoft-com:office:word" xmlns:w="http://schemas.openxmlformats.org/wordprocessingml/2006/main" xmlns:w14="http://schemas.microsoft.com/office/word/2010/wordml" xmlns:w15="http://schemas.microsoft.com/office/word/2012/wordml" xmlns:w16se="http://schemas.microsoft.com/office/word/2015/wordml/symex" xmlns:wpg="http://schemas.microsoft.com/office/word/2010/wordprocessingGroup" xmlns:wpi="http://schemas.microsoft.com/office/word/2010/wordprocessingInk" xmlns:wne="http://schemas.microsoft.com/office/word/2006/wordml" xmlns:wps="http://schemas.microsoft.com/office/word/2010/wordprocessingShape" mc:Ignorable="w14 w15 w16se wp14">
   <w:body>
     <w:p>
+      <w:proofErr w:type="gramStart"/>
       <w:r>
-        <w:t>Metódus neve:</w:t>
+        <w:t>Metódus</w:t>
       </w:r>
+      <w:proofErr w:type="gramEnd"/>
+      <w:r>
+        <w:t xml:space="preserve"> neve:</w:t>
+      </w:r>
+      <w:r>
+        <w:t xml:space="preserve"> </w:t>
+      </w:r>
+      <w:proofErr w:type="spellStart"/>
+      <w:r>
+        <w:rPr>
+          <w:rFonts w:ascii="Cascadia Mono" w:hAnsi="Cascadia Mono" w:cs="Cascadia Mono"/>
+          <w:color w:val="000000"/>
+          <w:sz w:val="19"/>
+          <w:szCs w:val="19"/>
+        </w:rPr>
+        <w:t>GetNumberOfAwardedStudent</w:t>
+      </w:r>
+      <w:proofErr w:type="spellEnd"/>
     </w:p>
     <w:tbl>
       <w:tblPr>
@@ -14,14 +33,14 @@
         <w:tblLook w:val="04A0" w:firstRow="1" w:lastRow="0" w:firstColumn="1" w:lastColumn="0" w:noHBand="0" w:noVBand="1"/>
       </w:tblPr>
       <w:tblGrid>
-        <w:gridCol w:w="3020"/>
-        <w:gridCol w:w="3021"/>
-        <w:gridCol w:w="3021"/>
+        <w:gridCol w:w="3583"/>
+        <w:gridCol w:w="4113"/>
+        <w:gridCol w:w="1366"/>
       </w:tblGrid>
       <w:tr>
         <w:tc>
           <w:tcPr>
-            <w:tcW w:w="3020" w:type="dxa"/>
+            <w:tcW w:w="4390" w:type="dxa"/>
           </w:tcPr>
           <w:p>
             <w:r>
@@ -31,7 +50,7 @@
         </w:tc>
         <w:tc>
           <w:tcPr>
-            <w:tcW w:w="3021" w:type="dxa"/>
+            <w:tcW w:w="2976" w:type="dxa"/>
           </w:tcPr>
           <w:p>
             <w:r>
@@ -41,35 +60,1834 @@
         </w:tc>
         <w:tc>
           <w:tcPr>
-            <w:tcW w:w="3021" w:type="dxa"/>
+            <w:tcW w:w="1696" w:type="dxa"/>
           </w:tcPr>
           <w:p>
             <w:r>
               <w:t>Várt eredmény</w:t>
             </w:r>
-            <w:bookmarkStart w:id="0" w:name="_GoBack"/>
-            <w:bookmarkEnd w:id="0"/>
           </w:p>
         </w:tc>
       </w:tr>
       <w:tr>
         <w:tc>
           <w:tcPr>
-            <w:tcW w:w="3020" w:type="dxa"/>
+            <w:tcW w:w="4390" w:type="dxa"/>
           </w:tcPr>
           <w:p/>
         </w:tc>
         <w:tc>
           <w:tcPr>
-            <w:tcW w:w="3021" w:type="dxa"/>
+            <w:tcW w:w="2976" w:type="dxa"/>
           </w:tcPr>
-          <w:p/>
+          <w:p>
+            <w:proofErr w:type="spellStart"/>
+            <w:r>
+              <w:rPr>
+                <w:rFonts w:ascii="Cascadia Mono" w:hAnsi="Cascadia Mono" w:cs="Cascadia Mono"/>
+                <w:color w:val="000000"/>
+                <w:sz w:val="19"/>
+                <w:szCs w:val="19"/>
+              </w:rPr>
+              <w:t>EmptyList</w:t>
+            </w:r>
+            <w:proofErr w:type="spellEnd"/>
+          </w:p>
         </w:tc>
         <w:tc>
           <w:tcPr>
-            <w:tcW w:w="3021" w:type="dxa"/>
+            <w:tcW w:w="1696" w:type="dxa"/>
           </w:tcPr>
-          <w:p/>
+          <w:p>
+            <w:r>
+              <w:t>0</w:t>
+            </w:r>
+          </w:p>
+        </w:tc>
+      </w:tr>
+      <w:tr>
+        <w:tc>
+          <w:tcPr>
+            <w:tcW w:w="4390" w:type="dxa"/>
+          </w:tcPr>
+          <w:p>
+            <w:pPr>
+              <w:autoSpaceDE w:val="0"/>
+              <w:autoSpaceDN w:val="0"/>
+              <w:adjustRightInd w:val="0"/>
+              <w:rPr>
+                <w:rFonts w:ascii="Cascadia Mono" w:hAnsi="Cascadia Mono" w:cs="Cascadia Mono"/>
+                <w:color w:val="000000"/>
+                <w:sz w:val="19"/>
+                <w:szCs w:val="19"/>
+              </w:rPr>
+            </w:pPr>
+            <w:proofErr w:type="spellStart"/>
+            <w:r>
+              <w:rPr>
+                <w:rFonts w:ascii="Cascadia Mono" w:hAnsi="Cascadia Mono" w:cs="Cascadia Mono"/>
+                <w:color w:val="000000"/>
+                <w:sz w:val="19"/>
+                <w:szCs w:val="19"/>
+              </w:rPr>
+              <w:t>new</w:t>
+            </w:r>
+            <w:proofErr w:type="spellEnd"/>
+            <w:r>
+              <w:rPr>
+                <w:rFonts w:ascii="Cascadia Mono" w:hAnsi="Cascadia Mono" w:cs="Cascadia Mono"/>
+                <w:color w:val="000000"/>
+                <w:sz w:val="19"/>
+                <w:szCs w:val="19"/>
+              </w:rPr>
+              <w:t xml:space="preserve"> </w:t>
+            </w:r>
+            <w:proofErr w:type="spellStart"/>
+            <w:r>
+              <w:rPr>
+                <w:rFonts w:ascii="Cascadia Mono" w:hAnsi="Cascadia Mono" w:cs="Cascadia Mono"/>
+                <w:color w:val="000000"/>
+                <w:sz w:val="19"/>
+                <w:szCs w:val="19"/>
+              </w:rPr>
+              <w:t>AwardedStudent</w:t>
+            </w:r>
+            <w:proofErr w:type="spellEnd"/>
+          </w:p>
+          <w:p>
+            <w:pPr>
+              <w:autoSpaceDE w:val="0"/>
+              <w:autoSpaceDN w:val="0"/>
+              <w:adjustRightInd w:val="0"/>
+              <w:rPr>
+                <w:rFonts w:ascii="Cascadia Mono" w:hAnsi="Cascadia Mono" w:cs="Cascadia Mono"/>
+                <w:color w:val="000000"/>
+                <w:sz w:val="19"/>
+                <w:szCs w:val="19"/>
+              </w:rPr>
+            </w:pPr>
+            <w:r>
+              <w:rPr>
+                <w:rFonts w:ascii="Cascadia Mono" w:hAnsi="Cascadia Mono" w:cs="Cascadia Mono"/>
+                <w:color w:val="000000"/>
+                <w:sz w:val="19"/>
+                <w:szCs w:val="19"/>
+              </w:rPr>
+              <w:t>{</w:t>
+            </w:r>
+          </w:p>
+          <w:p>
+            <w:pPr>
+              <w:autoSpaceDE w:val="0"/>
+              <w:autoSpaceDN w:val="0"/>
+              <w:adjustRightInd w:val="0"/>
+              <w:rPr>
+                <w:rFonts w:ascii="Cascadia Mono" w:hAnsi="Cascadia Mono" w:cs="Cascadia Mono"/>
+                <w:color w:val="000000"/>
+                <w:sz w:val="19"/>
+                <w:szCs w:val="19"/>
+              </w:rPr>
+            </w:pPr>
+            <w:r>
+              <w:rPr>
+                <w:rFonts w:ascii="Cascadia Mono" w:hAnsi="Cascadia Mono" w:cs="Cascadia Mono"/>
+                <w:color w:val="000000"/>
+                <w:sz w:val="19"/>
+                <w:szCs w:val="19"/>
+              </w:rPr>
+              <w:t xml:space="preserve">    </w:t>
+            </w:r>
+            <w:proofErr w:type="spellStart"/>
+            <w:r>
+              <w:rPr>
+                <w:rFonts w:ascii="Cascadia Mono" w:hAnsi="Cascadia Mono" w:cs="Cascadia Mono"/>
+                <w:color w:val="000000"/>
+                <w:sz w:val="19"/>
+                <w:szCs w:val="19"/>
+              </w:rPr>
+              <w:t>StudentId</w:t>
+            </w:r>
+            <w:proofErr w:type="spellEnd"/>
+            <w:r>
+              <w:rPr>
+                <w:rFonts w:ascii="Cascadia Mono" w:hAnsi="Cascadia Mono" w:cs="Cascadia Mono"/>
+                <w:color w:val="000000"/>
+                <w:sz w:val="19"/>
+                <w:szCs w:val="19"/>
+              </w:rPr>
+              <w:t>=</w:t>
+            </w:r>
+            <w:proofErr w:type="spellStart"/>
+            <w:r>
+              <w:rPr>
+                <w:rFonts w:ascii="Cascadia Mono" w:hAnsi="Cascadia Mono" w:cs="Cascadia Mono"/>
+                <w:color w:val="000000"/>
+                <w:sz w:val="19"/>
+                <w:szCs w:val="19"/>
+              </w:rPr>
+              <w:t>Guid</w:t>
+            </w:r>
+            <w:proofErr w:type="gramStart"/>
+            <w:r>
+              <w:rPr>
+                <w:rFonts w:ascii="Cascadia Mono" w:hAnsi="Cascadia Mono" w:cs="Cascadia Mono"/>
+                <w:color w:val="000000"/>
+                <w:sz w:val="19"/>
+                <w:szCs w:val="19"/>
+              </w:rPr>
+              <w:t>.NewGuid</w:t>
+            </w:r>
+            <w:proofErr w:type="spellEnd"/>
+            <w:proofErr w:type="gramEnd"/>
+            <w:r>
+              <w:rPr>
+                <w:rFonts w:ascii="Cascadia Mono" w:hAnsi="Cascadia Mono" w:cs="Cascadia Mono"/>
+                <w:color w:val="000000"/>
+                <w:sz w:val="19"/>
+                <w:szCs w:val="19"/>
+              </w:rPr>
+              <w:t>(),</w:t>
+            </w:r>
+          </w:p>
+          <w:p>
+            <w:pPr>
+              <w:autoSpaceDE w:val="0"/>
+              <w:autoSpaceDN w:val="0"/>
+              <w:adjustRightInd w:val="0"/>
+              <w:rPr>
+                <w:rFonts w:ascii="Cascadia Mono" w:hAnsi="Cascadia Mono" w:cs="Cascadia Mono"/>
+                <w:color w:val="000000"/>
+                <w:sz w:val="19"/>
+                <w:szCs w:val="19"/>
+              </w:rPr>
+            </w:pPr>
+            <w:r>
+              <w:rPr>
+                <w:rFonts w:ascii="Cascadia Mono" w:hAnsi="Cascadia Mono" w:cs="Cascadia Mono"/>
+                <w:color w:val="000000"/>
+                <w:sz w:val="19"/>
+                <w:szCs w:val="19"/>
+              </w:rPr>
+              <w:t>},</w:t>
+            </w:r>
+          </w:p>
+          <w:p>
+            <w:pPr>
+              <w:autoSpaceDE w:val="0"/>
+              <w:autoSpaceDN w:val="0"/>
+              <w:adjustRightInd w:val="0"/>
+              <w:rPr>
+                <w:rFonts w:ascii="Cascadia Mono" w:hAnsi="Cascadia Mono" w:cs="Cascadia Mono"/>
+                <w:color w:val="000000"/>
+                <w:sz w:val="19"/>
+                <w:szCs w:val="19"/>
+              </w:rPr>
+            </w:pPr>
+            <w:proofErr w:type="spellStart"/>
+            <w:r>
+              <w:rPr>
+                <w:rFonts w:ascii="Cascadia Mono" w:hAnsi="Cascadia Mono" w:cs="Cascadia Mono"/>
+                <w:color w:val="000000"/>
+                <w:sz w:val="19"/>
+                <w:szCs w:val="19"/>
+              </w:rPr>
+              <w:t>new</w:t>
+            </w:r>
+            <w:proofErr w:type="spellEnd"/>
+            <w:r>
+              <w:rPr>
+                <w:rFonts w:ascii="Cascadia Mono" w:hAnsi="Cascadia Mono" w:cs="Cascadia Mono"/>
+                <w:color w:val="000000"/>
+                <w:sz w:val="19"/>
+                <w:szCs w:val="19"/>
+              </w:rPr>
+              <w:t xml:space="preserve"> </w:t>
+            </w:r>
+            <w:proofErr w:type="spellStart"/>
+            <w:r>
+              <w:rPr>
+                <w:rFonts w:ascii="Cascadia Mono" w:hAnsi="Cascadia Mono" w:cs="Cascadia Mono"/>
+                <w:color w:val="000000"/>
+                <w:sz w:val="19"/>
+                <w:szCs w:val="19"/>
+              </w:rPr>
+              <w:t>AwardedStudent</w:t>
+            </w:r>
+            <w:proofErr w:type="spellEnd"/>
+          </w:p>
+          <w:p>
+            <w:pPr>
+              <w:autoSpaceDE w:val="0"/>
+              <w:autoSpaceDN w:val="0"/>
+              <w:adjustRightInd w:val="0"/>
+              <w:rPr>
+                <w:rFonts w:ascii="Cascadia Mono" w:hAnsi="Cascadia Mono" w:cs="Cascadia Mono"/>
+                <w:color w:val="000000"/>
+                <w:sz w:val="19"/>
+                <w:szCs w:val="19"/>
+              </w:rPr>
+            </w:pPr>
+            <w:r>
+              <w:rPr>
+                <w:rFonts w:ascii="Cascadia Mono" w:hAnsi="Cascadia Mono" w:cs="Cascadia Mono"/>
+                <w:color w:val="000000"/>
+                <w:sz w:val="19"/>
+                <w:szCs w:val="19"/>
+              </w:rPr>
+              <w:t>{</w:t>
+            </w:r>
+          </w:p>
+          <w:p>
+            <w:pPr>
+              <w:autoSpaceDE w:val="0"/>
+              <w:autoSpaceDN w:val="0"/>
+              <w:adjustRightInd w:val="0"/>
+              <w:rPr>
+                <w:rFonts w:ascii="Cascadia Mono" w:hAnsi="Cascadia Mono" w:cs="Cascadia Mono"/>
+                <w:color w:val="000000"/>
+                <w:sz w:val="19"/>
+                <w:szCs w:val="19"/>
+              </w:rPr>
+            </w:pPr>
+            <w:r>
+              <w:rPr>
+                <w:rFonts w:ascii="Cascadia Mono" w:hAnsi="Cascadia Mono" w:cs="Cascadia Mono"/>
+                <w:color w:val="000000"/>
+                <w:sz w:val="19"/>
+                <w:szCs w:val="19"/>
+              </w:rPr>
+              <w:t xml:space="preserve">    </w:t>
+            </w:r>
+            <w:proofErr w:type="spellStart"/>
+            <w:r>
+              <w:rPr>
+                <w:rFonts w:ascii="Cascadia Mono" w:hAnsi="Cascadia Mono" w:cs="Cascadia Mono"/>
+                <w:color w:val="000000"/>
+                <w:sz w:val="19"/>
+                <w:szCs w:val="19"/>
+              </w:rPr>
+              <w:t>StudentId</w:t>
+            </w:r>
+            <w:proofErr w:type="spellEnd"/>
+            <w:r>
+              <w:rPr>
+                <w:rFonts w:ascii="Cascadia Mono" w:hAnsi="Cascadia Mono" w:cs="Cascadia Mono"/>
+                <w:color w:val="000000"/>
+                <w:sz w:val="19"/>
+                <w:szCs w:val="19"/>
+              </w:rPr>
+              <w:t>=</w:t>
+            </w:r>
+            <w:proofErr w:type="spellStart"/>
+            <w:r>
+              <w:rPr>
+                <w:rFonts w:ascii="Cascadia Mono" w:hAnsi="Cascadia Mono" w:cs="Cascadia Mono"/>
+                <w:color w:val="000000"/>
+                <w:sz w:val="19"/>
+                <w:szCs w:val="19"/>
+              </w:rPr>
+              <w:t>Guid</w:t>
+            </w:r>
+            <w:proofErr w:type="gramStart"/>
+            <w:r>
+              <w:rPr>
+                <w:rFonts w:ascii="Cascadia Mono" w:hAnsi="Cascadia Mono" w:cs="Cascadia Mono"/>
+                <w:color w:val="000000"/>
+                <w:sz w:val="19"/>
+                <w:szCs w:val="19"/>
+              </w:rPr>
+              <w:t>.NewGuid</w:t>
+            </w:r>
+            <w:proofErr w:type="spellEnd"/>
+            <w:proofErr w:type="gramEnd"/>
+            <w:r>
+              <w:rPr>
+                <w:rFonts w:ascii="Cascadia Mono" w:hAnsi="Cascadia Mono" w:cs="Cascadia Mono"/>
+                <w:color w:val="000000"/>
+                <w:sz w:val="19"/>
+                <w:szCs w:val="19"/>
+              </w:rPr>
+              <w:t>(),</w:t>
+            </w:r>
+          </w:p>
+          <w:p>
+            <w:pPr>
+              <w:autoSpaceDE w:val="0"/>
+              <w:autoSpaceDN w:val="0"/>
+              <w:adjustRightInd w:val="0"/>
+              <w:rPr>
+                <w:rFonts w:ascii="Cascadia Mono" w:hAnsi="Cascadia Mono" w:cs="Cascadia Mono"/>
+                <w:color w:val="000000"/>
+                <w:sz w:val="19"/>
+                <w:szCs w:val="19"/>
+              </w:rPr>
+            </w:pPr>
+            <w:r>
+              <w:rPr>
+                <w:rFonts w:ascii="Cascadia Mono" w:hAnsi="Cascadia Mono" w:cs="Cascadia Mono"/>
+                <w:color w:val="000000"/>
+                <w:sz w:val="19"/>
+                <w:szCs w:val="19"/>
+              </w:rPr>
+              <w:t>},</w:t>
+            </w:r>
+          </w:p>
+          <w:p>
+            <w:pPr>
+              <w:autoSpaceDE w:val="0"/>
+              <w:autoSpaceDN w:val="0"/>
+              <w:adjustRightInd w:val="0"/>
+              <w:rPr>
+                <w:rFonts w:ascii="Cascadia Mono" w:hAnsi="Cascadia Mono" w:cs="Cascadia Mono"/>
+                <w:color w:val="000000"/>
+                <w:sz w:val="19"/>
+                <w:szCs w:val="19"/>
+              </w:rPr>
+            </w:pPr>
+            <w:proofErr w:type="spellStart"/>
+            <w:r>
+              <w:rPr>
+                <w:rFonts w:ascii="Cascadia Mono" w:hAnsi="Cascadia Mono" w:cs="Cascadia Mono"/>
+                <w:color w:val="000000"/>
+                <w:sz w:val="19"/>
+                <w:szCs w:val="19"/>
+              </w:rPr>
+              <w:t>new</w:t>
+            </w:r>
+            <w:proofErr w:type="spellEnd"/>
+            <w:r>
+              <w:rPr>
+                <w:rFonts w:ascii="Cascadia Mono" w:hAnsi="Cascadia Mono" w:cs="Cascadia Mono"/>
+                <w:color w:val="000000"/>
+                <w:sz w:val="19"/>
+                <w:szCs w:val="19"/>
+              </w:rPr>
+              <w:t xml:space="preserve"> </w:t>
+            </w:r>
+            <w:proofErr w:type="spellStart"/>
+            <w:r>
+              <w:rPr>
+                <w:rFonts w:ascii="Cascadia Mono" w:hAnsi="Cascadia Mono" w:cs="Cascadia Mono"/>
+                <w:color w:val="000000"/>
+                <w:sz w:val="19"/>
+                <w:szCs w:val="19"/>
+              </w:rPr>
+              <w:t>AwardedStudent</w:t>
+            </w:r>
+            <w:proofErr w:type="spellEnd"/>
+          </w:p>
+          <w:p>
+            <w:pPr>
+              <w:autoSpaceDE w:val="0"/>
+              <w:autoSpaceDN w:val="0"/>
+              <w:adjustRightInd w:val="0"/>
+              <w:rPr>
+                <w:rFonts w:ascii="Cascadia Mono" w:hAnsi="Cascadia Mono" w:cs="Cascadia Mono"/>
+                <w:color w:val="000000"/>
+                <w:sz w:val="19"/>
+                <w:szCs w:val="19"/>
+              </w:rPr>
+            </w:pPr>
+            <w:r>
+              <w:rPr>
+                <w:rFonts w:ascii="Cascadia Mono" w:hAnsi="Cascadia Mono" w:cs="Cascadia Mono"/>
+                <w:color w:val="000000"/>
+                <w:sz w:val="19"/>
+                <w:szCs w:val="19"/>
+              </w:rPr>
+              <w:t>{</w:t>
+            </w:r>
+          </w:p>
+          <w:p>
+            <w:pPr>
+              <w:autoSpaceDE w:val="0"/>
+              <w:autoSpaceDN w:val="0"/>
+              <w:adjustRightInd w:val="0"/>
+              <w:rPr>
+                <w:rFonts w:ascii="Cascadia Mono" w:hAnsi="Cascadia Mono" w:cs="Cascadia Mono"/>
+                <w:color w:val="000000"/>
+                <w:sz w:val="19"/>
+                <w:szCs w:val="19"/>
+              </w:rPr>
+            </w:pPr>
+            <w:r>
+              <w:rPr>
+                <w:rFonts w:ascii="Cascadia Mono" w:hAnsi="Cascadia Mono" w:cs="Cascadia Mono"/>
+                <w:color w:val="000000"/>
+                <w:sz w:val="19"/>
+                <w:szCs w:val="19"/>
+              </w:rPr>
+              <w:t xml:space="preserve">    </w:t>
+            </w:r>
+            <w:proofErr w:type="spellStart"/>
+            <w:r>
+              <w:rPr>
+                <w:rFonts w:ascii="Cascadia Mono" w:hAnsi="Cascadia Mono" w:cs="Cascadia Mono"/>
+                <w:color w:val="000000"/>
+                <w:sz w:val="19"/>
+                <w:szCs w:val="19"/>
+              </w:rPr>
+              <w:t>StudentId</w:t>
+            </w:r>
+            <w:proofErr w:type="spellEnd"/>
+            <w:r>
+              <w:rPr>
+                <w:rFonts w:ascii="Cascadia Mono" w:hAnsi="Cascadia Mono" w:cs="Cascadia Mono"/>
+                <w:color w:val="000000"/>
+                <w:sz w:val="19"/>
+                <w:szCs w:val="19"/>
+              </w:rPr>
+              <w:t>=</w:t>
+            </w:r>
+            <w:proofErr w:type="spellStart"/>
+            <w:r>
+              <w:rPr>
+                <w:rFonts w:ascii="Cascadia Mono" w:hAnsi="Cascadia Mono" w:cs="Cascadia Mono"/>
+                <w:color w:val="000000"/>
+                <w:sz w:val="19"/>
+                <w:szCs w:val="19"/>
+              </w:rPr>
+              <w:t>Guid</w:t>
+            </w:r>
+            <w:proofErr w:type="gramStart"/>
+            <w:r>
+              <w:rPr>
+                <w:rFonts w:ascii="Cascadia Mono" w:hAnsi="Cascadia Mono" w:cs="Cascadia Mono"/>
+                <w:color w:val="000000"/>
+                <w:sz w:val="19"/>
+                <w:szCs w:val="19"/>
+              </w:rPr>
+              <w:t>.NewGuid</w:t>
+            </w:r>
+            <w:proofErr w:type="spellEnd"/>
+            <w:proofErr w:type="gramEnd"/>
+            <w:r>
+              <w:rPr>
+                <w:rFonts w:ascii="Cascadia Mono" w:hAnsi="Cascadia Mono" w:cs="Cascadia Mono"/>
+                <w:color w:val="000000"/>
+                <w:sz w:val="19"/>
+                <w:szCs w:val="19"/>
+              </w:rPr>
+              <w:t>(),</w:t>
+            </w:r>
+          </w:p>
+          <w:p>
+            <w:r>
+              <w:rPr>
+                <w:rFonts w:ascii="Cascadia Mono" w:hAnsi="Cascadia Mono" w:cs="Cascadia Mono"/>
+                <w:color w:val="000000"/>
+                <w:sz w:val="19"/>
+                <w:szCs w:val="19"/>
+              </w:rPr>
+              <w:t>}</w:t>
+            </w:r>
+          </w:p>
+        </w:tc>
+        <w:tc>
+          <w:tcPr>
+            <w:tcW w:w="2976" w:type="dxa"/>
+          </w:tcPr>
+          <w:p>
+            <w:pPr>
+              <w:rPr>
+                <w:rFonts w:ascii="Cascadia Mono" w:hAnsi="Cascadia Mono" w:cs="Cascadia Mono"/>
+                <w:color w:val="000000"/>
+                <w:sz w:val="19"/>
+                <w:szCs w:val="19"/>
+              </w:rPr>
+            </w:pPr>
+            <w:proofErr w:type="spellStart"/>
+            <w:r>
+              <w:rPr>
+                <w:rFonts w:ascii="Cascadia Mono" w:hAnsi="Cascadia Mono" w:cs="Cascadia Mono"/>
+                <w:color w:val="000000"/>
+                <w:sz w:val="19"/>
+                <w:szCs w:val="19"/>
+              </w:rPr>
+              <w:t>Three</w:t>
+            </w:r>
+            <w:r>
+              <w:rPr>
+                <w:rFonts w:ascii="Cascadia Mono" w:hAnsi="Cascadia Mono" w:cs="Cascadia Mono"/>
+                <w:color w:val="000000"/>
+                <w:sz w:val="19"/>
+                <w:szCs w:val="19"/>
+              </w:rPr>
+              <w:t>DifferentStudents</w:t>
+            </w:r>
+            <w:proofErr w:type="spellEnd"/>
+          </w:p>
+        </w:tc>
+        <w:tc>
+          <w:tcPr>
+            <w:tcW w:w="1696" w:type="dxa"/>
+          </w:tcPr>
+          <w:p>
+            <w:r>
+              <w:t>3</w:t>
+            </w:r>
+          </w:p>
+        </w:tc>
+      </w:tr>
+      <w:tr>
+        <w:tc>
+          <w:tcPr>
+            <w:tcW w:w="4390" w:type="dxa"/>
+          </w:tcPr>
+          <w:p>
+            <w:pPr>
+              <w:autoSpaceDE w:val="0"/>
+              <w:autoSpaceDN w:val="0"/>
+              <w:adjustRightInd w:val="0"/>
+              <w:rPr>
+                <w:rFonts w:ascii="Cascadia Mono" w:hAnsi="Cascadia Mono" w:cs="Cascadia Mono"/>
+                <w:color w:val="000000"/>
+                <w:sz w:val="19"/>
+                <w:szCs w:val="19"/>
+              </w:rPr>
+            </w:pPr>
+            <w:proofErr w:type="spellStart"/>
+            <w:r>
+              <w:rPr>
+                <w:rFonts w:ascii="Cascadia Mono" w:hAnsi="Cascadia Mono" w:cs="Cascadia Mono"/>
+                <w:color w:val="000000"/>
+                <w:sz w:val="19"/>
+                <w:szCs w:val="19"/>
+              </w:rPr>
+              <w:t>Guid</w:t>
+            </w:r>
+            <w:proofErr w:type="spellEnd"/>
+            <w:r>
+              <w:rPr>
+                <w:rFonts w:ascii="Cascadia Mono" w:hAnsi="Cascadia Mono" w:cs="Cascadia Mono"/>
+                <w:color w:val="000000"/>
+                <w:sz w:val="19"/>
+                <w:szCs w:val="19"/>
+              </w:rPr>
+              <w:t xml:space="preserve"> studentId1 = </w:t>
+            </w:r>
+            <w:proofErr w:type="spellStart"/>
+            <w:r>
+              <w:rPr>
+                <w:rFonts w:ascii="Cascadia Mono" w:hAnsi="Cascadia Mono" w:cs="Cascadia Mono"/>
+                <w:color w:val="000000"/>
+                <w:sz w:val="19"/>
+                <w:szCs w:val="19"/>
+              </w:rPr>
+              <w:t>Guid</w:t>
+            </w:r>
+            <w:proofErr w:type="gramStart"/>
+            <w:r>
+              <w:rPr>
+                <w:rFonts w:ascii="Cascadia Mono" w:hAnsi="Cascadia Mono" w:cs="Cascadia Mono"/>
+                <w:color w:val="000000"/>
+                <w:sz w:val="19"/>
+                <w:szCs w:val="19"/>
+              </w:rPr>
+              <w:t>.NewGuid</w:t>
+            </w:r>
+            <w:proofErr w:type="spellEnd"/>
+            <w:proofErr w:type="gramEnd"/>
+            <w:r>
+              <w:rPr>
+                <w:rFonts w:ascii="Cascadia Mono" w:hAnsi="Cascadia Mono" w:cs="Cascadia Mono"/>
+                <w:color w:val="000000"/>
+                <w:sz w:val="19"/>
+                <w:szCs w:val="19"/>
+              </w:rPr>
+              <w:t>();</w:t>
+            </w:r>
+          </w:p>
+          <w:p>
+            <w:pPr>
+              <w:autoSpaceDE w:val="0"/>
+              <w:autoSpaceDN w:val="0"/>
+              <w:adjustRightInd w:val="0"/>
+              <w:rPr>
+                <w:rFonts w:ascii="Cascadia Mono" w:hAnsi="Cascadia Mono" w:cs="Cascadia Mono"/>
+                <w:color w:val="000000"/>
+                <w:sz w:val="19"/>
+                <w:szCs w:val="19"/>
+              </w:rPr>
+            </w:pPr>
+            <w:proofErr w:type="spellStart"/>
+            <w:r>
+              <w:rPr>
+                <w:rFonts w:ascii="Cascadia Mono" w:hAnsi="Cascadia Mono" w:cs="Cascadia Mono"/>
+                <w:color w:val="000000"/>
+                <w:sz w:val="19"/>
+                <w:szCs w:val="19"/>
+              </w:rPr>
+              <w:t>Guid</w:t>
+            </w:r>
+            <w:proofErr w:type="spellEnd"/>
+            <w:r>
+              <w:rPr>
+                <w:rFonts w:ascii="Cascadia Mono" w:hAnsi="Cascadia Mono" w:cs="Cascadia Mono"/>
+                <w:color w:val="000000"/>
+                <w:sz w:val="19"/>
+                <w:szCs w:val="19"/>
+              </w:rPr>
+              <w:t xml:space="preserve"> studentId2 = </w:t>
+            </w:r>
+            <w:proofErr w:type="spellStart"/>
+            <w:r>
+              <w:rPr>
+                <w:rFonts w:ascii="Cascadia Mono" w:hAnsi="Cascadia Mono" w:cs="Cascadia Mono"/>
+                <w:color w:val="000000"/>
+                <w:sz w:val="19"/>
+                <w:szCs w:val="19"/>
+              </w:rPr>
+              <w:t>Guid</w:t>
+            </w:r>
+            <w:proofErr w:type="gramStart"/>
+            <w:r>
+              <w:rPr>
+                <w:rFonts w:ascii="Cascadia Mono" w:hAnsi="Cascadia Mono" w:cs="Cascadia Mono"/>
+                <w:color w:val="000000"/>
+                <w:sz w:val="19"/>
+                <w:szCs w:val="19"/>
+              </w:rPr>
+              <w:t>.NewGuid</w:t>
+            </w:r>
+            <w:proofErr w:type="spellEnd"/>
+            <w:proofErr w:type="gramEnd"/>
+            <w:r>
+              <w:rPr>
+                <w:rFonts w:ascii="Cascadia Mono" w:hAnsi="Cascadia Mono" w:cs="Cascadia Mono"/>
+                <w:color w:val="000000"/>
+                <w:sz w:val="19"/>
+                <w:szCs w:val="19"/>
+              </w:rPr>
+              <w:t>();</w:t>
+            </w:r>
+          </w:p>
+          <w:p>
+            <w:pPr>
+              <w:autoSpaceDE w:val="0"/>
+              <w:autoSpaceDN w:val="0"/>
+              <w:adjustRightInd w:val="0"/>
+              <w:rPr>
+                <w:rFonts w:ascii="Cascadia Mono" w:hAnsi="Cascadia Mono" w:cs="Cascadia Mono"/>
+                <w:color w:val="000000"/>
+                <w:sz w:val="19"/>
+                <w:szCs w:val="19"/>
+              </w:rPr>
+            </w:pPr>
+            <w:proofErr w:type="spellStart"/>
+            <w:r>
+              <w:rPr>
+                <w:rFonts w:ascii="Cascadia Mono" w:hAnsi="Cascadia Mono" w:cs="Cascadia Mono"/>
+                <w:color w:val="000000"/>
+                <w:sz w:val="19"/>
+                <w:szCs w:val="19"/>
+              </w:rPr>
+              <w:t>Guid</w:t>
+            </w:r>
+            <w:proofErr w:type="spellEnd"/>
+            <w:r>
+              <w:rPr>
+                <w:rFonts w:ascii="Cascadia Mono" w:hAnsi="Cascadia Mono" w:cs="Cascadia Mono"/>
+                <w:color w:val="000000"/>
+                <w:sz w:val="19"/>
+                <w:szCs w:val="19"/>
+              </w:rPr>
+              <w:t xml:space="preserve"> studentId3 = </w:t>
+            </w:r>
+            <w:proofErr w:type="spellStart"/>
+            <w:r>
+              <w:rPr>
+                <w:rFonts w:ascii="Cascadia Mono" w:hAnsi="Cascadia Mono" w:cs="Cascadia Mono"/>
+                <w:color w:val="000000"/>
+                <w:sz w:val="19"/>
+                <w:szCs w:val="19"/>
+              </w:rPr>
+              <w:t>Guid</w:t>
+            </w:r>
+            <w:proofErr w:type="gramStart"/>
+            <w:r>
+              <w:rPr>
+                <w:rFonts w:ascii="Cascadia Mono" w:hAnsi="Cascadia Mono" w:cs="Cascadia Mono"/>
+                <w:color w:val="000000"/>
+                <w:sz w:val="19"/>
+                <w:szCs w:val="19"/>
+              </w:rPr>
+              <w:t>.NewGuid</w:t>
+            </w:r>
+            <w:proofErr w:type="spellEnd"/>
+            <w:proofErr w:type="gramEnd"/>
+            <w:r>
+              <w:rPr>
+                <w:rFonts w:ascii="Cascadia Mono" w:hAnsi="Cascadia Mono" w:cs="Cascadia Mono"/>
+                <w:color w:val="000000"/>
+                <w:sz w:val="19"/>
+                <w:szCs w:val="19"/>
+              </w:rPr>
+              <w:t>();</w:t>
+            </w:r>
+          </w:p>
+          <w:p>
+            <w:pPr>
+              <w:autoSpaceDE w:val="0"/>
+              <w:autoSpaceDN w:val="0"/>
+              <w:adjustRightInd w:val="0"/>
+              <w:rPr>
+                <w:rFonts w:ascii="Cascadia Mono" w:hAnsi="Cascadia Mono" w:cs="Cascadia Mono"/>
+                <w:color w:val="000000"/>
+                <w:sz w:val="19"/>
+                <w:szCs w:val="19"/>
+              </w:rPr>
+            </w:pPr>
+          </w:p>
+          <w:p>
+            <w:pPr>
+              <w:autoSpaceDE w:val="0"/>
+              <w:autoSpaceDN w:val="0"/>
+              <w:adjustRightInd w:val="0"/>
+              <w:rPr>
+                <w:rFonts w:ascii="Cascadia Mono" w:hAnsi="Cascadia Mono" w:cs="Cascadia Mono"/>
+                <w:color w:val="000000"/>
+                <w:sz w:val="19"/>
+                <w:szCs w:val="19"/>
+              </w:rPr>
+            </w:pPr>
+            <w:bookmarkStart w:id="0" w:name="_GoBack"/>
+            <w:bookmarkEnd w:id="0"/>
+            <w:r>
+              <w:rPr>
+                <w:rFonts w:ascii="Cascadia Mono" w:hAnsi="Cascadia Mono" w:cs="Cascadia Mono"/>
+                <w:color w:val="000000"/>
+                <w:sz w:val="19"/>
+                <w:szCs w:val="19"/>
+              </w:rPr>
+              <w:t>List&lt;</w:t>
+            </w:r>
+            <w:proofErr w:type="spellStart"/>
+            <w:r>
+              <w:rPr>
+                <w:rFonts w:ascii="Cascadia Mono" w:hAnsi="Cascadia Mono" w:cs="Cascadia Mono"/>
+                <w:color w:val="000000"/>
+                <w:sz w:val="19"/>
+                <w:szCs w:val="19"/>
+              </w:rPr>
+              <w:t>AwardedStudent</w:t>
+            </w:r>
+            <w:proofErr w:type="spellEnd"/>
+            <w:r>
+              <w:rPr>
+                <w:rFonts w:ascii="Cascadia Mono" w:hAnsi="Cascadia Mono" w:cs="Cascadia Mono"/>
+                <w:color w:val="000000"/>
+                <w:sz w:val="19"/>
+                <w:szCs w:val="19"/>
+              </w:rPr>
+              <w:t xml:space="preserve">&gt; </w:t>
+            </w:r>
+            <w:proofErr w:type="spellStart"/>
+            <w:r>
+              <w:rPr>
+                <w:rFonts w:ascii="Cascadia Mono" w:hAnsi="Cascadia Mono" w:cs="Cascadia Mono"/>
+                <w:color w:val="000000"/>
+                <w:sz w:val="19"/>
+                <w:szCs w:val="19"/>
+              </w:rPr>
+              <w:t>awardedStudents</w:t>
+            </w:r>
+            <w:proofErr w:type="spellEnd"/>
+            <w:r>
+              <w:rPr>
+                <w:rFonts w:ascii="Cascadia Mono" w:hAnsi="Cascadia Mono" w:cs="Cascadia Mono"/>
+                <w:color w:val="000000"/>
+                <w:sz w:val="19"/>
+                <w:szCs w:val="19"/>
+              </w:rPr>
+              <w:t xml:space="preserve"> = </w:t>
+            </w:r>
+            <w:proofErr w:type="spellStart"/>
+            <w:r>
+              <w:rPr>
+                <w:rFonts w:ascii="Cascadia Mono" w:hAnsi="Cascadia Mono" w:cs="Cascadia Mono"/>
+                <w:color w:val="000000"/>
+                <w:sz w:val="19"/>
+                <w:szCs w:val="19"/>
+              </w:rPr>
+              <w:t>new</w:t>
+            </w:r>
+            <w:proofErr w:type="spellEnd"/>
+            <w:r>
+              <w:rPr>
+                <w:rFonts w:ascii="Cascadia Mono" w:hAnsi="Cascadia Mono" w:cs="Cascadia Mono"/>
+                <w:color w:val="000000"/>
+                <w:sz w:val="19"/>
+                <w:szCs w:val="19"/>
+              </w:rPr>
+              <w:t xml:space="preserve"> List&lt;</w:t>
+            </w:r>
+            <w:proofErr w:type="spellStart"/>
+            <w:r>
+              <w:rPr>
+                <w:rFonts w:ascii="Cascadia Mono" w:hAnsi="Cascadia Mono" w:cs="Cascadia Mono"/>
+                <w:color w:val="000000"/>
+                <w:sz w:val="19"/>
+                <w:szCs w:val="19"/>
+              </w:rPr>
+              <w:t>AwardedStudent</w:t>
+            </w:r>
+            <w:proofErr w:type="spellEnd"/>
+            <w:r>
+              <w:rPr>
+                <w:rFonts w:ascii="Cascadia Mono" w:hAnsi="Cascadia Mono" w:cs="Cascadia Mono"/>
+                <w:color w:val="000000"/>
+                <w:sz w:val="19"/>
+                <w:szCs w:val="19"/>
+              </w:rPr>
+              <w:t>&gt;</w:t>
+            </w:r>
+          </w:p>
+          <w:p>
+            <w:pPr>
+              <w:autoSpaceDE w:val="0"/>
+              <w:autoSpaceDN w:val="0"/>
+              <w:adjustRightInd w:val="0"/>
+              <w:rPr>
+                <w:rFonts w:ascii="Cascadia Mono" w:hAnsi="Cascadia Mono" w:cs="Cascadia Mono"/>
+                <w:color w:val="000000"/>
+                <w:sz w:val="19"/>
+                <w:szCs w:val="19"/>
+              </w:rPr>
+            </w:pPr>
+            <w:r>
+              <w:rPr>
+                <w:rFonts w:ascii="Cascadia Mono" w:hAnsi="Cascadia Mono" w:cs="Cascadia Mono"/>
+                <w:color w:val="000000"/>
+                <w:sz w:val="19"/>
+                <w:szCs w:val="19"/>
+              </w:rPr>
+              <w:t xml:space="preserve"> {</w:t>
+            </w:r>
+          </w:p>
+          <w:p>
+            <w:pPr>
+              <w:autoSpaceDE w:val="0"/>
+              <w:autoSpaceDN w:val="0"/>
+              <w:adjustRightInd w:val="0"/>
+              <w:rPr>
+                <w:rFonts w:ascii="Cascadia Mono" w:hAnsi="Cascadia Mono" w:cs="Cascadia Mono"/>
+                <w:color w:val="000000"/>
+                <w:sz w:val="19"/>
+                <w:szCs w:val="19"/>
+              </w:rPr>
+            </w:pPr>
+            <w:r>
+              <w:rPr>
+                <w:rFonts w:ascii="Cascadia Mono" w:hAnsi="Cascadia Mono" w:cs="Cascadia Mono"/>
+                <w:color w:val="000000"/>
+                <w:sz w:val="19"/>
+                <w:szCs w:val="19"/>
+              </w:rPr>
+              <w:t xml:space="preserve">     </w:t>
+            </w:r>
+            <w:proofErr w:type="spellStart"/>
+            <w:r>
+              <w:rPr>
+                <w:rFonts w:ascii="Cascadia Mono" w:hAnsi="Cascadia Mono" w:cs="Cascadia Mono"/>
+                <w:color w:val="000000"/>
+                <w:sz w:val="19"/>
+                <w:szCs w:val="19"/>
+              </w:rPr>
+              <w:t>new</w:t>
+            </w:r>
+            <w:proofErr w:type="spellEnd"/>
+            <w:r>
+              <w:rPr>
+                <w:rFonts w:ascii="Cascadia Mono" w:hAnsi="Cascadia Mono" w:cs="Cascadia Mono"/>
+                <w:color w:val="000000"/>
+                <w:sz w:val="19"/>
+                <w:szCs w:val="19"/>
+              </w:rPr>
+              <w:t xml:space="preserve"> </w:t>
+            </w:r>
+            <w:proofErr w:type="spellStart"/>
+            <w:r>
+              <w:rPr>
+                <w:rFonts w:ascii="Cascadia Mono" w:hAnsi="Cascadia Mono" w:cs="Cascadia Mono"/>
+                <w:color w:val="000000"/>
+                <w:sz w:val="19"/>
+                <w:szCs w:val="19"/>
+              </w:rPr>
+              <w:t>AwardedStudent</w:t>
+            </w:r>
+            <w:proofErr w:type="spellEnd"/>
+          </w:p>
+          <w:p>
+            <w:pPr>
+              <w:autoSpaceDE w:val="0"/>
+              <w:autoSpaceDN w:val="0"/>
+              <w:adjustRightInd w:val="0"/>
+              <w:rPr>
+                <w:rFonts w:ascii="Cascadia Mono" w:hAnsi="Cascadia Mono" w:cs="Cascadia Mono"/>
+                <w:color w:val="000000"/>
+                <w:sz w:val="19"/>
+                <w:szCs w:val="19"/>
+              </w:rPr>
+            </w:pPr>
+            <w:r>
+              <w:rPr>
+                <w:rFonts w:ascii="Cascadia Mono" w:hAnsi="Cascadia Mono" w:cs="Cascadia Mono"/>
+                <w:color w:val="000000"/>
+                <w:sz w:val="19"/>
+                <w:szCs w:val="19"/>
+              </w:rPr>
+              <w:t xml:space="preserve">     {</w:t>
+            </w:r>
+          </w:p>
+          <w:p>
+            <w:pPr>
+              <w:autoSpaceDE w:val="0"/>
+              <w:autoSpaceDN w:val="0"/>
+              <w:adjustRightInd w:val="0"/>
+              <w:rPr>
+                <w:rFonts w:ascii="Cascadia Mono" w:hAnsi="Cascadia Mono" w:cs="Cascadia Mono"/>
+                <w:color w:val="000000"/>
+                <w:sz w:val="19"/>
+                <w:szCs w:val="19"/>
+              </w:rPr>
+            </w:pPr>
+            <w:r>
+              <w:rPr>
+                <w:rFonts w:ascii="Cascadia Mono" w:hAnsi="Cascadia Mono" w:cs="Cascadia Mono"/>
+                <w:color w:val="000000"/>
+                <w:sz w:val="19"/>
+                <w:szCs w:val="19"/>
+              </w:rPr>
+              <w:t xml:space="preserve">         </w:t>
+            </w:r>
+            <w:proofErr w:type="spellStart"/>
+            <w:r>
+              <w:rPr>
+                <w:rFonts w:ascii="Cascadia Mono" w:hAnsi="Cascadia Mono" w:cs="Cascadia Mono"/>
+                <w:color w:val="000000"/>
+                <w:sz w:val="19"/>
+                <w:szCs w:val="19"/>
+              </w:rPr>
+              <w:t>StudentId</w:t>
+            </w:r>
+            <w:proofErr w:type="spellEnd"/>
+            <w:r>
+              <w:rPr>
+                <w:rFonts w:ascii="Cascadia Mono" w:hAnsi="Cascadia Mono" w:cs="Cascadia Mono"/>
+                <w:color w:val="000000"/>
+                <w:sz w:val="19"/>
+                <w:szCs w:val="19"/>
+              </w:rPr>
+              <w:t>=studentId1,</w:t>
+            </w:r>
+          </w:p>
+          <w:p>
+            <w:pPr>
+              <w:autoSpaceDE w:val="0"/>
+              <w:autoSpaceDN w:val="0"/>
+              <w:adjustRightInd w:val="0"/>
+              <w:rPr>
+                <w:rFonts w:ascii="Cascadia Mono" w:hAnsi="Cascadia Mono" w:cs="Cascadia Mono"/>
+                <w:color w:val="000000"/>
+                <w:sz w:val="19"/>
+                <w:szCs w:val="19"/>
+              </w:rPr>
+            </w:pPr>
+            <w:r>
+              <w:rPr>
+                <w:rFonts w:ascii="Cascadia Mono" w:hAnsi="Cascadia Mono" w:cs="Cascadia Mono"/>
+                <w:color w:val="000000"/>
+                <w:sz w:val="19"/>
+                <w:szCs w:val="19"/>
+              </w:rPr>
+              <w:t xml:space="preserve">     },</w:t>
+            </w:r>
+          </w:p>
+          <w:p>
+            <w:pPr>
+              <w:autoSpaceDE w:val="0"/>
+              <w:autoSpaceDN w:val="0"/>
+              <w:adjustRightInd w:val="0"/>
+              <w:rPr>
+                <w:rFonts w:ascii="Cascadia Mono" w:hAnsi="Cascadia Mono" w:cs="Cascadia Mono"/>
+                <w:color w:val="000000"/>
+                <w:sz w:val="19"/>
+                <w:szCs w:val="19"/>
+              </w:rPr>
+            </w:pPr>
+            <w:r>
+              <w:rPr>
+                <w:rFonts w:ascii="Cascadia Mono" w:hAnsi="Cascadia Mono" w:cs="Cascadia Mono"/>
+                <w:color w:val="000000"/>
+                <w:sz w:val="19"/>
+                <w:szCs w:val="19"/>
+              </w:rPr>
+              <w:t xml:space="preserve">     </w:t>
+            </w:r>
+            <w:proofErr w:type="spellStart"/>
+            <w:r>
+              <w:rPr>
+                <w:rFonts w:ascii="Cascadia Mono" w:hAnsi="Cascadia Mono" w:cs="Cascadia Mono"/>
+                <w:color w:val="000000"/>
+                <w:sz w:val="19"/>
+                <w:szCs w:val="19"/>
+              </w:rPr>
+              <w:t>new</w:t>
+            </w:r>
+            <w:proofErr w:type="spellEnd"/>
+            <w:r>
+              <w:rPr>
+                <w:rFonts w:ascii="Cascadia Mono" w:hAnsi="Cascadia Mono" w:cs="Cascadia Mono"/>
+                <w:color w:val="000000"/>
+                <w:sz w:val="19"/>
+                <w:szCs w:val="19"/>
+              </w:rPr>
+              <w:t xml:space="preserve"> </w:t>
+            </w:r>
+            <w:proofErr w:type="spellStart"/>
+            <w:r>
+              <w:rPr>
+                <w:rFonts w:ascii="Cascadia Mono" w:hAnsi="Cascadia Mono" w:cs="Cascadia Mono"/>
+                <w:color w:val="000000"/>
+                <w:sz w:val="19"/>
+                <w:szCs w:val="19"/>
+              </w:rPr>
+              <w:t>AwardedStudent</w:t>
+            </w:r>
+            <w:proofErr w:type="spellEnd"/>
+          </w:p>
+          <w:p>
+            <w:pPr>
+              <w:autoSpaceDE w:val="0"/>
+              <w:autoSpaceDN w:val="0"/>
+              <w:adjustRightInd w:val="0"/>
+              <w:rPr>
+                <w:rFonts w:ascii="Cascadia Mono" w:hAnsi="Cascadia Mono" w:cs="Cascadia Mono"/>
+                <w:color w:val="000000"/>
+                <w:sz w:val="19"/>
+                <w:szCs w:val="19"/>
+              </w:rPr>
+            </w:pPr>
+            <w:r>
+              <w:rPr>
+                <w:rFonts w:ascii="Cascadia Mono" w:hAnsi="Cascadia Mono" w:cs="Cascadia Mono"/>
+                <w:color w:val="000000"/>
+                <w:sz w:val="19"/>
+                <w:szCs w:val="19"/>
+              </w:rPr>
+              <w:t xml:space="preserve">     {</w:t>
+            </w:r>
+          </w:p>
+          <w:p>
+            <w:pPr>
+              <w:autoSpaceDE w:val="0"/>
+              <w:autoSpaceDN w:val="0"/>
+              <w:adjustRightInd w:val="0"/>
+              <w:rPr>
+                <w:rFonts w:ascii="Cascadia Mono" w:hAnsi="Cascadia Mono" w:cs="Cascadia Mono"/>
+                <w:color w:val="000000"/>
+                <w:sz w:val="19"/>
+                <w:szCs w:val="19"/>
+              </w:rPr>
+            </w:pPr>
+            <w:r>
+              <w:rPr>
+                <w:rFonts w:ascii="Cascadia Mono" w:hAnsi="Cascadia Mono" w:cs="Cascadia Mono"/>
+                <w:color w:val="000000"/>
+                <w:sz w:val="19"/>
+                <w:szCs w:val="19"/>
+              </w:rPr>
+              <w:t xml:space="preserve">         </w:t>
+            </w:r>
+            <w:proofErr w:type="spellStart"/>
+            <w:r>
+              <w:rPr>
+                <w:rFonts w:ascii="Cascadia Mono" w:hAnsi="Cascadia Mono" w:cs="Cascadia Mono"/>
+                <w:color w:val="000000"/>
+                <w:sz w:val="19"/>
+                <w:szCs w:val="19"/>
+              </w:rPr>
+              <w:t>StudentId</w:t>
+            </w:r>
+            <w:proofErr w:type="spellEnd"/>
+            <w:r>
+              <w:rPr>
+                <w:rFonts w:ascii="Cascadia Mono" w:hAnsi="Cascadia Mono" w:cs="Cascadia Mono"/>
+                <w:color w:val="000000"/>
+                <w:sz w:val="19"/>
+                <w:szCs w:val="19"/>
+              </w:rPr>
+              <w:t>=studentId2,</w:t>
+            </w:r>
+          </w:p>
+          <w:p>
+            <w:pPr>
+              <w:autoSpaceDE w:val="0"/>
+              <w:autoSpaceDN w:val="0"/>
+              <w:adjustRightInd w:val="0"/>
+              <w:rPr>
+                <w:rFonts w:ascii="Cascadia Mono" w:hAnsi="Cascadia Mono" w:cs="Cascadia Mono"/>
+                <w:color w:val="000000"/>
+                <w:sz w:val="19"/>
+                <w:szCs w:val="19"/>
+              </w:rPr>
+            </w:pPr>
+            <w:r>
+              <w:rPr>
+                <w:rFonts w:ascii="Cascadia Mono" w:hAnsi="Cascadia Mono" w:cs="Cascadia Mono"/>
+                <w:color w:val="000000"/>
+                <w:sz w:val="19"/>
+                <w:szCs w:val="19"/>
+              </w:rPr>
+              <w:t xml:space="preserve">     },</w:t>
+            </w:r>
+          </w:p>
+          <w:p>
+            <w:pPr>
+              <w:autoSpaceDE w:val="0"/>
+              <w:autoSpaceDN w:val="0"/>
+              <w:adjustRightInd w:val="0"/>
+              <w:rPr>
+                <w:rFonts w:ascii="Cascadia Mono" w:hAnsi="Cascadia Mono" w:cs="Cascadia Mono"/>
+                <w:color w:val="000000"/>
+                <w:sz w:val="19"/>
+                <w:szCs w:val="19"/>
+              </w:rPr>
+            </w:pPr>
+            <w:r>
+              <w:rPr>
+                <w:rFonts w:ascii="Cascadia Mono" w:hAnsi="Cascadia Mono" w:cs="Cascadia Mono"/>
+                <w:color w:val="000000"/>
+                <w:sz w:val="19"/>
+                <w:szCs w:val="19"/>
+              </w:rPr>
+              <w:t xml:space="preserve">     </w:t>
+            </w:r>
+            <w:proofErr w:type="spellStart"/>
+            <w:r>
+              <w:rPr>
+                <w:rFonts w:ascii="Cascadia Mono" w:hAnsi="Cascadia Mono" w:cs="Cascadia Mono"/>
+                <w:color w:val="000000"/>
+                <w:sz w:val="19"/>
+                <w:szCs w:val="19"/>
+              </w:rPr>
+              <w:t>new</w:t>
+            </w:r>
+            <w:proofErr w:type="spellEnd"/>
+            <w:r>
+              <w:rPr>
+                <w:rFonts w:ascii="Cascadia Mono" w:hAnsi="Cascadia Mono" w:cs="Cascadia Mono"/>
+                <w:color w:val="000000"/>
+                <w:sz w:val="19"/>
+                <w:szCs w:val="19"/>
+              </w:rPr>
+              <w:t xml:space="preserve"> </w:t>
+            </w:r>
+            <w:proofErr w:type="spellStart"/>
+            <w:r>
+              <w:rPr>
+                <w:rFonts w:ascii="Cascadia Mono" w:hAnsi="Cascadia Mono" w:cs="Cascadia Mono"/>
+                <w:color w:val="000000"/>
+                <w:sz w:val="19"/>
+                <w:szCs w:val="19"/>
+              </w:rPr>
+              <w:t>AwardedStudent</w:t>
+            </w:r>
+            <w:proofErr w:type="spellEnd"/>
+          </w:p>
+          <w:p>
+            <w:pPr>
+              <w:autoSpaceDE w:val="0"/>
+              <w:autoSpaceDN w:val="0"/>
+              <w:adjustRightInd w:val="0"/>
+              <w:rPr>
+                <w:rFonts w:ascii="Cascadia Mono" w:hAnsi="Cascadia Mono" w:cs="Cascadia Mono"/>
+                <w:color w:val="000000"/>
+                <w:sz w:val="19"/>
+                <w:szCs w:val="19"/>
+              </w:rPr>
+            </w:pPr>
+            <w:r>
+              <w:rPr>
+                <w:rFonts w:ascii="Cascadia Mono" w:hAnsi="Cascadia Mono" w:cs="Cascadia Mono"/>
+                <w:color w:val="000000"/>
+                <w:sz w:val="19"/>
+                <w:szCs w:val="19"/>
+              </w:rPr>
+              <w:t xml:space="preserve">     {</w:t>
+            </w:r>
+          </w:p>
+          <w:p>
+            <w:pPr>
+              <w:autoSpaceDE w:val="0"/>
+              <w:autoSpaceDN w:val="0"/>
+              <w:adjustRightInd w:val="0"/>
+              <w:rPr>
+                <w:rFonts w:ascii="Cascadia Mono" w:hAnsi="Cascadia Mono" w:cs="Cascadia Mono"/>
+                <w:color w:val="000000"/>
+                <w:sz w:val="19"/>
+                <w:szCs w:val="19"/>
+              </w:rPr>
+            </w:pPr>
+            <w:r>
+              <w:rPr>
+                <w:rFonts w:ascii="Cascadia Mono" w:hAnsi="Cascadia Mono" w:cs="Cascadia Mono"/>
+                <w:color w:val="000000"/>
+                <w:sz w:val="19"/>
+                <w:szCs w:val="19"/>
+              </w:rPr>
+              <w:t xml:space="preserve">         </w:t>
+            </w:r>
+            <w:proofErr w:type="spellStart"/>
+            <w:r>
+              <w:rPr>
+                <w:rFonts w:ascii="Cascadia Mono" w:hAnsi="Cascadia Mono" w:cs="Cascadia Mono"/>
+                <w:color w:val="000000"/>
+                <w:sz w:val="19"/>
+                <w:szCs w:val="19"/>
+              </w:rPr>
+              <w:t>StudentId</w:t>
+            </w:r>
+            <w:proofErr w:type="spellEnd"/>
+            <w:r>
+              <w:rPr>
+                <w:rFonts w:ascii="Cascadia Mono" w:hAnsi="Cascadia Mono" w:cs="Cascadia Mono"/>
+                <w:color w:val="000000"/>
+                <w:sz w:val="19"/>
+                <w:szCs w:val="19"/>
+              </w:rPr>
+              <w:t>=studentId3,</w:t>
+            </w:r>
+          </w:p>
+          <w:p>
+            <w:pPr>
+              <w:autoSpaceDE w:val="0"/>
+              <w:autoSpaceDN w:val="0"/>
+              <w:adjustRightInd w:val="0"/>
+              <w:rPr>
+                <w:rFonts w:ascii="Cascadia Mono" w:hAnsi="Cascadia Mono" w:cs="Cascadia Mono"/>
+                <w:color w:val="000000"/>
+                <w:sz w:val="19"/>
+                <w:szCs w:val="19"/>
+              </w:rPr>
+            </w:pPr>
+            <w:r>
+              <w:rPr>
+                <w:rFonts w:ascii="Cascadia Mono" w:hAnsi="Cascadia Mono" w:cs="Cascadia Mono"/>
+                <w:color w:val="000000"/>
+                <w:sz w:val="19"/>
+                <w:szCs w:val="19"/>
+              </w:rPr>
+              <w:t xml:space="preserve">     },</w:t>
+            </w:r>
+          </w:p>
+          <w:p>
+            <w:pPr>
+              <w:autoSpaceDE w:val="0"/>
+              <w:autoSpaceDN w:val="0"/>
+              <w:adjustRightInd w:val="0"/>
+              <w:rPr>
+                <w:rFonts w:ascii="Cascadia Mono" w:hAnsi="Cascadia Mono" w:cs="Cascadia Mono"/>
+                <w:color w:val="000000"/>
+                <w:sz w:val="19"/>
+                <w:szCs w:val="19"/>
+              </w:rPr>
+            </w:pPr>
+            <w:r>
+              <w:rPr>
+                <w:rFonts w:ascii="Cascadia Mono" w:hAnsi="Cascadia Mono" w:cs="Cascadia Mono"/>
+                <w:color w:val="000000"/>
+                <w:sz w:val="19"/>
+                <w:szCs w:val="19"/>
+              </w:rPr>
+              <w:t xml:space="preserve">     </w:t>
+            </w:r>
+            <w:proofErr w:type="spellStart"/>
+            <w:r>
+              <w:rPr>
+                <w:rFonts w:ascii="Cascadia Mono" w:hAnsi="Cascadia Mono" w:cs="Cascadia Mono"/>
+                <w:color w:val="000000"/>
+                <w:sz w:val="19"/>
+                <w:szCs w:val="19"/>
+              </w:rPr>
+              <w:t>new</w:t>
+            </w:r>
+            <w:proofErr w:type="spellEnd"/>
+            <w:r>
+              <w:rPr>
+                <w:rFonts w:ascii="Cascadia Mono" w:hAnsi="Cascadia Mono" w:cs="Cascadia Mono"/>
+                <w:color w:val="000000"/>
+                <w:sz w:val="19"/>
+                <w:szCs w:val="19"/>
+              </w:rPr>
+              <w:t xml:space="preserve"> </w:t>
+            </w:r>
+            <w:proofErr w:type="spellStart"/>
+            <w:r>
+              <w:rPr>
+                <w:rFonts w:ascii="Cascadia Mono" w:hAnsi="Cascadia Mono" w:cs="Cascadia Mono"/>
+                <w:color w:val="000000"/>
+                <w:sz w:val="19"/>
+                <w:szCs w:val="19"/>
+              </w:rPr>
+              <w:t>AwardedStudent</w:t>
+            </w:r>
+            <w:proofErr w:type="spellEnd"/>
+          </w:p>
+          <w:p>
+            <w:pPr>
+              <w:autoSpaceDE w:val="0"/>
+              <w:autoSpaceDN w:val="0"/>
+              <w:adjustRightInd w:val="0"/>
+              <w:rPr>
+                <w:rFonts w:ascii="Cascadia Mono" w:hAnsi="Cascadia Mono" w:cs="Cascadia Mono"/>
+                <w:color w:val="000000"/>
+                <w:sz w:val="19"/>
+                <w:szCs w:val="19"/>
+              </w:rPr>
+            </w:pPr>
+            <w:r>
+              <w:rPr>
+                <w:rFonts w:ascii="Cascadia Mono" w:hAnsi="Cascadia Mono" w:cs="Cascadia Mono"/>
+                <w:color w:val="000000"/>
+                <w:sz w:val="19"/>
+                <w:szCs w:val="19"/>
+              </w:rPr>
+              <w:t xml:space="preserve">     {</w:t>
+            </w:r>
+          </w:p>
+          <w:p>
+            <w:pPr>
+              <w:autoSpaceDE w:val="0"/>
+              <w:autoSpaceDN w:val="0"/>
+              <w:adjustRightInd w:val="0"/>
+              <w:rPr>
+                <w:rFonts w:ascii="Cascadia Mono" w:hAnsi="Cascadia Mono" w:cs="Cascadia Mono"/>
+                <w:color w:val="000000"/>
+                <w:sz w:val="19"/>
+                <w:szCs w:val="19"/>
+              </w:rPr>
+            </w:pPr>
+            <w:r>
+              <w:rPr>
+                <w:rFonts w:ascii="Cascadia Mono" w:hAnsi="Cascadia Mono" w:cs="Cascadia Mono"/>
+                <w:color w:val="000000"/>
+                <w:sz w:val="19"/>
+                <w:szCs w:val="19"/>
+              </w:rPr>
+              <w:t xml:space="preserve">         </w:t>
+            </w:r>
+            <w:proofErr w:type="spellStart"/>
+            <w:r>
+              <w:rPr>
+                <w:rFonts w:ascii="Cascadia Mono" w:hAnsi="Cascadia Mono" w:cs="Cascadia Mono"/>
+                <w:color w:val="000000"/>
+                <w:sz w:val="19"/>
+                <w:szCs w:val="19"/>
+              </w:rPr>
+              <w:t>StudentId</w:t>
+            </w:r>
+            <w:proofErr w:type="spellEnd"/>
+            <w:r>
+              <w:rPr>
+                <w:rFonts w:ascii="Cascadia Mono" w:hAnsi="Cascadia Mono" w:cs="Cascadia Mono"/>
+                <w:color w:val="000000"/>
+                <w:sz w:val="19"/>
+                <w:szCs w:val="19"/>
+              </w:rPr>
+              <w:t>=studentId1,</w:t>
+            </w:r>
+          </w:p>
+          <w:p>
+            <w:pPr>
+              <w:autoSpaceDE w:val="0"/>
+              <w:autoSpaceDN w:val="0"/>
+              <w:adjustRightInd w:val="0"/>
+              <w:rPr>
+                <w:rFonts w:ascii="Cascadia Mono" w:hAnsi="Cascadia Mono" w:cs="Cascadia Mono"/>
+                <w:color w:val="000000"/>
+                <w:sz w:val="19"/>
+                <w:szCs w:val="19"/>
+              </w:rPr>
+            </w:pPr>
+            <w:r>
+              <w:rPr>
+                <w:rFonts w:ascii="Cascadia Mono" w:hAnsi="Cascadia Mono" w:cs="Cascadia Mono"/>
+                <w:color w:val="000000"/>
+                <w:sz w:val="19"/>
+                <w:szCs w:val="19"/>
+              </w:rPr>
+              <w:t xml:space="preserve">     },</w:t>
+            </w:r>
+          </w:p>
+          <w:p>
+            <w:pPr>
+              <w:autoSpaceDE w:val="0"/>
+              <w:autoSpaceDN w:val="0"/>
+              <w:adjustRightInd w:val="0"/>
+              <w:rPr>
+                <w:rFonts w:ascii="Cascadia Mono" w:hAnsi="Cascadia Mono" w:cs="Cascadia Mono"/>
+                <w:color w:val="000000"/>
+                <w:sz w:val="19"/>
+                <w:szCs w:val="19"/>
+              </w:rPr>
+            </w:pPr>
+            <w:r>
+              <w:rPr>
+                <w:rFonts w:ascii="Cascadia Mono" w:hAnsi="Cascadia Mono" w:cs="Cascadia Mono"/>
+                <w:color w:val="000000"/>
+                <w:sz w:val="19"/>
+                <w:szCs w:val="19"/>
+              </w:rPr>
+              <w:t xml:space="preserve">     </w:t>
+            </w:r>
+            <w:proofErr w:type="spellStart"/>
+            <w:r>
+              <w:rPr>
+                <w:rFonts w:ascii="Cascadia Mono" w:hAnsi="Cascadia Mono" w:cs="Cascadia Mono"/>
+                <w:color w:val="000000"/>
+                <w:sz w:val="19"/>
+                <w:szCs w:val="19"/>
+              </w:rPr>
+              <w:t>new</w:t>
+            </w:r>
+            <w:proofErr w:type="spellEnd"/>
+            <w:r>
+              <w:rPr>
+                <w:rFonts w:ascii="Cascadia Mono" w:hAnsi="Cascadia Mono" w:cs="Cascadia Mono"/>
+                <w:color w:val="000000"/>
+                <w:sz w:val="19"/>
+                <w:szCs w:val="19"/>
+              </w:rPr>
+              <w:t xml:space="preserve"> </w:t>
+            </w:r>
+            <w:proofErr w:type="spellStart"/>
+            <w:r>
+              <w:rPr>
+                <w:rFonts w:ascii="Cascadia Mono" w:hAnsi="Cascadia Mono" w:cs="Cascadia Mono"/>
+                <w:color w:val="000000"/>
+                <w:sz w:val="19"/>
+                <w:szCs w:val="19"/>
+              </w:rPr>
+              <w:t>AwardedStudent</w:t>
+            </w:r>
+            <w:proofErr w:type="spellEnd"/>
+          </w:p>
+          <w:p>
+            <w:pPr>
+              <w:autoSpaceDE w:val="0"/>
+              <w:autoSpaceDN w:val="0"/>
+              <w:adjustRightInd w:val="0"/>
+              <w:rPr>
+                <w:rFonts w:ascii="Cascadia Mono" w:hAnsi="Cascadia Mono" w:cs="Cascadia Mono"/>
+                <w:color w:val="000000"/>
+                <w:sz w:val="19"/>
+                <w:szCs w:val="19"/>
+              </w:rPr>
+            </w:pPr>
+            <w:r>
+              <w:rPr>
+                <w:rFonts w:ascii="Cascadia Mono" w:hAnsi="Cascadia Mono" w:cs="Cascadia Mono"/>
+                <w:color w:val="000000"/>
+                <w:sz w:val="19"/>
+                <w:szCs w:val="19"/>
+              </w:rPr>
+              <w:t xml:space="preserve">     {</w:t>
+            </w:r>
+          </w:p>
+          <w:p>
+            <w:pPr>
+              <w:autoSpaceDE w:val="0"/>
+              <w:autoSpaceDN w:val="0"/>
+              <w:adjustRightInd w:val="0"/>
+              <w:rPr>
+                <w:rFonts w:ascii="Cascadia Mono" w:hAnsi="Cascadia Mono" w:cs="Cascadia Mono"/>
+                <w:color w:val="000000"/>
+                <w:sz w:val="19"/>
+                <w:szCs w:val="19"/>
+              </w:rPr>
+            </w:pPr>
+            <w:r>
+              <w:rPr>
+                <w:rFonts w:ascii="Cascadia Mono" w:hAnsi="Cascadia Mono" w:cs="Cascadia Mono"/>
+                <w:color w:val="000000"/>
+                <w:sz w:val="19"/>
+                <w:szCs w:val="19"/>
+              </w:rPr>
+              <w:t xml:space="preserve">         </w:t>
+            </w:r>
+            <w:proofErr w:type="spellStart"/>
+            <w:r>
+              <w:rPr>
+                <w:rFonts w:ascii="Cascadia Mono" w:hAnsi="Cascadia Mono" w:cs="Cascadia Mono"/>
+                <w:color w:val="000000"/>
+                <w:sz w:val="19"/>
+                <w:szCs w:val="19"/>
+              </w:rPr>
+              <w:t>StudentId</w:t>
+            </w:r>
+            <w:proofErr w:type="spellEnd"/>
+            <w:r>
+              <w:rPr>
+                <w:rFonts w:ascii="Cascadia Mono" w:hAnsi="Cascadia Mono" w:cs="Cascadia Mono"/>
+                <w:color w:val="000000"/>
+                <w:sz w:val="19"/>
+                <w:szCs w:val="19"/>
+              </w:rPr>
+              <w:t>=studentId3,</w:t>
+            </w:r>
+          </w:p>
+          <w:p>
+            <w:pPr>
+              <w:autoSpaceDE w:val="0"/>
+              <w:autoSpaceDN w:val="0"/>
+              <w:adjustRightInd w:val="0"/>
+              <w:rPr>
+                <w:rFonts w:ascii="Cascadia Mono" w:hAnsi="Cascadia Mono" w:cs="Cascadia Mono"/>
+                <w:color w:val="000000"/>
+                <w:sz w:val="19"/>
+                <w:szCs w:val="19"/>
+              </w:rPr>
+            </w:pPr>
+            <w:r>
+              <w:rPr>
+                <w:rFonts w:ascii="Cascadia Mono" w:hAnsi="Cascadia Mono" w:cs="Cascadia Mono"/>
+                <w:color w:val="000000"/>
+                <w:sz w:val="19"/>
+                <w:szCs w:val="19"/>
+              </w:rPr>
+              <w:t xml:space="preserve">     },</w:t>
+            </w:r>
+          </w:p>
+          <w:p>
+            <w:pPr>
+              <w:autoSpaceDE w:val="0"/>
+              <w:autoSpaceDN w:val="0"/>
+              <w:adjustRightInd w:val="0"/>
+              <w:rPr>
+                <w:rFonts w:ascii="Cascadia Mono" w:hAnsi="Cascadia Mono" w:cs="Cascadia Mono"/>
+                <w:color w:val="000000"/>
+                <w:sz w:val="19"/>
+                <w:szCs w:val="19"/>
+              </w:rPr>
+            </w:pPr>
+            <w:r>
+              <w:rPr>
+                <w:rFonts w:ascii="Cascadia Mono" w:hAnsi="Cascadia Mono" w:cs="Cascadia Mono"/>
+                <w:color w:val="000000"/>
+                <w:sz w:val="19"/>
+                <w:szCs w:val="19"/>
+              </w:rPr>
+              <w:t xml:space="preserve">     </w:t>
+            </w:r>
+            <w:proofErr w:type="spellStart"/>
+            <w:r>
+              <w:rPr>
+                <w:rFonts w:ascii="Cascadia Mono" w:hAnsi="Cascadia Mono" w:cs="Cascadia Mono"/>
+                <w:color w:val="000000"/>
+                <w:sz w:val="19"/>
+                <w:szCs w:val="19"/>
+              </w:rPr>
+              <w:t>new</w:t>
+            </w:r>
+            <w:proofErr w:type="spellEnd"/>
+            <w:r>
+              <w:rPr>
+                <w:rFonts w:ascii="Cascadia Mono" w:hAnsi="Cascadia Mono" w:cs="Cascadia Mono"/>
+                <w:color w:val="000000"/>
+                <w:sz w:val="19"/>
+                <w:szCs w:val="19"/>
+              </w:rPr>
+              <w:t xml:space="preserve"> </w:t>
+            </w:r>
+            <w:proofErr w:type="spellStart"/>
+            <w:r>
+              <w:rPr>
+                <w:rFonts w:ascii="Cascadia Mono" w:hAnsi="Cascadia Mono" w:cs="Cascadia Mono"/>
+                <w:color w:val="000000"/>
+                <w:sz w:val="19"/>
+                <w:szCs w:val="19"/>
+              </w:rPr>
+              <w:t>AwardedStudent</w:t>
+            </w:r>
+            <w:proofErr w:type="spellEnd"/>
+          </w:p>
+          <w:p>
+            <w:pPr>
+              <w:autoSpaceDE w:val="0"/>
+              <w:autoSpaceDN w:val="0"/>
+              <w:adjustRightInd w:val="0"/>
+              <w:rPr>
+                <w:rFonts w:ascii="Cascadia Mono" w:hAnsi="Cascadia Mono" w:cs="Cascadia Mono"/>
+                <w:color w:val="000000"/>
+                <w:sz w:val="19"/>
+                <w:szCs w:val="19"/>
+              </w:rPr>
+            </w:pPr>
+            <w:r>
+              <w:rPr>
+                <w:rFonts w:ascii="Cascadia Mono" w:hAnsi="Cascadia Mono" w:cs="Cascadia Mono"/>
+                <w:color w:val="000000"/>
+                <w:sz w:val="19"/>
+                <w:szCs w:val="19"/>
+              </w:rPr>
+              <w:t xml:space="preserve">     {</w:t>
+            </w:r>
+          </w:p>
+          <w:p>
+            <w:pPr>
+              <w:autoSpaceDE w:val="0"/>
+              <w:autoSpaceDN w:val="0"/>
+              <w:adjustRightInd w:val="0"/>
+              <w:rPr>
+                <w:rFonts w:ascii="Cascadia Mono" w:hAnsi="Cascadia Mono" w:cs="Cascadia Mono"/>
+                <w:color w:val="000000"/>
+                <w:sz w:val="19"/>
+                <w:szCs w:val="19"/>
+              </w:rPr>
+            </w:pPr>
+            <w:r>
+              <w:rPr>
+                <w:rFonts w:ascii="Cascadia Mono" w:hAnsi="Cascadia Mono" w:cs="Cascadia Mono"/>
+                <w:color w:val="000000"/>
+                <w:sz w:val="19"/>
+                <w:szCs w:val="19"/>
+              </w:rPr>
+              <w:t xml:space="preserve">         </w:t>
+            </w:r>
+            <w:proofErr w:type="spellStart"/>
+            <w:r>
+              <w:rPr>
+                <w:rFonts w:ascii="Cascadia Mono" w:hAnsi="Cascadia Mono" w:cs="Cascadia Mono"/>
+                <w:color w:val="000000"/>
+                <w:sz w:val="19"/>
+                <w:szCs w:val="19"/>
+              </w:rPr>
+              <w:t>StudentId</w:t>
+            </w:r>
+            <w:proofErr w:type="spellEnd"/>
+            <w:r>
+              <w:rPr>
+                <w:rFonts w:ascii="Cascadia Mono" w:hAnsi="Cascadia Mono" w:cs="Cascadia Mono"/>
+                <w:color w:val="000000"/>
+                <w:sz w:val="19"/>
+                <w:szCs w:val="19"/>
+              </w:rPr>
+              <w:t>=studentId3,</w:t>
+            </w:r>
+          </w:p>
+          <w:p>
+            <w:pPr>
+              <w:autoSpaceDE w:val="0"/>
+              <w:autoSpaceDN w:val="0"/>
+              <w:adjustRightInd w:val="0"/>
+              <w:rPr>
+                <w:rFonts w:ascii="Cascadia Mono" w:hAnsi="Cascadia Mono" w:cs="Cascadia Mono"/>
+                <w:color w:val="000000"/>
+                <w:sz w:val="19"/>
+                <w:szCs w:val="19"/>
+              </w:rPr>
+            </w:pPr>
+            <w:r>
+              <w:rPr>
+                <w:rFonts w:ascii="Cascadia Mono" w:hAnsi="Cascadia Mono" w:cs="Cascadia Mono"/>
+                <w:color w:val="000000"/>
+                <w:sz w:val="19"/>
+                <w:szCs w:val="19"/>
+              </w:rPr>
+              <w:t xml:space="preserve">     },</w:t>
+            </w:r>
+          </w:p>
+          <w:p>
+            <w:pPr>
+              <w:autoSpaceDE w:val="0"/>
+              <w:autoSpaceDN w:val="0"/>
+              <w:adjustRightInd w:val="0"/>
+              <w:rPr>
+                <w:rFonts w:ascii="Cascadia Mono" w:hAnsi="Cascadia Mono" w:cs="Cascadia Mono"/>
+                <w:color w:val="000000"/>
+                <w:sz w:val="19"/>
+                <w:szCs w:val="19"/>
+              </w:rPr>
+            </w:pPr>
+          </w:p>
+          <w:p>
+            <w:pPr>
+              <w:autoSpaceDE w:val="0"/>
+              <w:autoSpaceDN w:val="0"/>
+              <w:adjustRightInd w:val="0"/>
+              <w:rPr>
+                <w:rFonts w:ascii="Cascadia Mono" w:hAnsi="Cascadia Mono" w:cs="Cascadia Mono"/>
+                <w:color w:val="000000"/>
+                <w:sz w:val="19"/>
+                <w:szCs w:val="19"/>
+              </w:rPr>
+            </w:pPr>
+            <w:r>
+              <w:rPr>
+                <w:rFonts w:ascii="Cascadia Mono" w:hAnsi="Cascadia Mono" w:cs="Cascadia Mono"/>
+                <w:color w:val="000000"/>
+                <w:sz w:val="19"/>
+                <w:szCs w:val="19"/>
+              </w:rPr>
+              <w:t xml:space="preserve"> };</w:t>
+            </w:r>
+          </w:p>
+        </w:tc>
+        <w:tc>
+          <w:tcPr>
+            <w:tcW w:w="2976" w:type="dxa"/>
+          </w:tcPr>
+          <w:p>
+            <w:pPr>
+              <w:rPr>
+                <w:rFonts w:ascii="Cascadia Mono" w:hAnsi="Cascadia Mono" w:cs="Cascadia Mono"/>
+                <w:color w:val="000000"/>
+                <w:sz w:val="19"/>
+                <w:szCs w:val="19"/>
+              </w:rPr>
+            </w:pPr>
+            <w:proofErr w:type="spellStart"/>
+            <w:r>
+              <w:rPr>
+                <w:rFonts w:ascii="Cascadia Mono" w:hAnsi="Cascadia Mono" w:cs="Cascadia Mono"/>
+                <w:color w:val="000000"/>
+                <w:sz w:val="19"/>
+                <w:szCs w:val="19"/>
+              </w:rPr>
+              <w:t>MoreStudentReciveSeveralScholarsh</w:t>
+            </w:r>
+            <w:r>
+              <w:rPr>
+                <w:rFonts w:ascii="Cascadia Mono" w:hAnsi="Cascadia Mono" w:cs="Cascadia Mono"/>
+                <w:color w:val="000000"/>
+                <w:sz w:val="19"/>
+                <w:szCs w:val="19"/>
+              </w:rPr>
+              <w:t>i</w:t>
+            </w:r>
+            <w:r>
+              <w:rPr>
+                <w:rFonts w:ascii="Cascadia Mono" w:hAnsi="Cascadia Mono" w:cs="Cascadia Mono"/>
+                <w:color w:val="000000"/>
+                <w:sz w:val="19"/>
+                <w:szCs w:val="19"/>
+              </w:rPr>
+              <w:t>p</w:t>
+            </w:r>
+            <w:proofErr w:type="spellEnd"/>
+          </w:p>
+        </w:tc>
+        <w:tc>
+          <w:tcPr>
+            <w:tcW w:w="1696" w:type="dxa"/>
+          </w:tcPr>
+          <w:p>
+            <w:r>
+              <w:t>3</w:t>
+            </w:r>
+          </w:p>
         </w:tc>
       </w:tr>
     </w:tbl>

</xml_diff>